<commit_message>
Updated the document, added resource folder with pictures, added user input test unit
</commit_message>
<xml_diff>
--- a/M07_Project_Peer_Review.docx
+++ b/M07_Project_Peer_Review.docx
@@ -107,18 +107,8 @@
           <w:sz w:val="24"/>
           <w:szCs w:val="24"/>
         </w:rPr>
-        <w:t xml:space="preserve">Name of the application: </w:t>
-      </w:r>
-      <w:proofErr w:type="spellStart"/>
-      <w:r>
-        <w:rPr>
-          <w:rFonts w:ascii="Times New Roman" w:hAnsi="Times New Roman" w:cs="Times New Roman"/>
-          <w:sz w:val="24"/>
-          <w:szCs w:val="24"/>
-        </w:rPr>
-        <w:t>FurBabyBoarding</w:t>
-      </w:r>
-      <w:proofErr w:type="spellEnd"/>
+        <w:t>Name of the application: FurBabyBoarding</w:t>
+      </w:r>
     </w:p>
     <w:p>
       <w:pPr>
@@ -826,18 +816,8 @@
           <w:sz w:val="24"/>
           <w:szCs w:val="24"/>
         </w:rPr>
-        <w:t>In/</w:t>
-      </w:r>
-      <w:proofErr w:type="gramStart"/>
-      <w:r>
-        <w:rPr>
-          <w:rFonts w:ascii="Times New Roman" w:hAnsi="Times New Roman" w:cs="Times New Roman"/>
-          <w:sz w:val="24"/>
-          <w:szCs w:val="24"/>
-        </w:rPr>
-        <w:t>Out :</w:t>
-      </w:r>
-      <w:proofErr w:type="gramEnd"/>
+        <w:t>In/Out :</w:t>
+      </w:r>
     </w:p>
     <w:p>
       <w:pPr>
@@ -1097,52 +1077,25 @@
           <w:szCs w:val="28"/>
           <w:u w:val="single"/>
         </w:rPr>
-        <w:t>Current State</w:t>
-      </w:r>
-      <w:r>
-        <w:rPr>
-          <w:rFonts w:ascii="Times New Roman" w:hAnsi="Times New Roman" w:cs="Times New Roman"/>
-          <w:sz w:val="28"/>
-          <w:szCs w:val="28"/>
-          <w:u w:val="single"/>
-        </w:rPr>
-        <w:t>:</w:t>
-      </w:r>
-    </w:p>
-    <w:p>
-      <w:pPr>
-        <w:spacing w:line="480" w:lineRule="auto"/>
-        <w:rPr>
-          <w:rFonts w:ascii="Times New Roman" w:hAnsi="Times New Roman" w:cs="Times New Roman"/>
-          <w:sz w:val="28"/>
-          <w:szCs w:val="28"/>
-        </w:rPr>
-      </w:pPr>
-      <w:r>
-        <w:rPr>
-          <w:rFonts w:ascii="Times New Roman" w:hAnsi="Times New Roman" w:cs="Times New Roman"/>
-          <w:sz w:val="28"/>
-          <w:szCs w:val="28"/>
-        </w:rPr>
-        <w:t xml:space="preserve">I still have to create functions to calculate current </w:t>
-      </w:r>
-      <w:proofErr w:type="gramStart"/>
-      <w:r>
-        <w:rPr>
-          <w:rFonts w:ascii="Times New Roman" w:hAnsi="Times New Roman" w:cs="Times New Roman"/>
-          <w:sz w:val="28"/>
-          <w:szCs w:val="28"/>
-        </w:rPr>
-        <w:t>boarders</w:t>
-      </w:r>
-      <w:proofErr w:type="gramEnd"/>
-      <w:r>
-        <w:rPr>
-          <w:rFonts w:ascii="Times New Roman" w:hAnsi="Times New Roman" w:cs="Times New Roman"/>
-          <w:sz w:val="28"/>
-          <w:szCs w:val="28"/>
-        </w:rPr>
-        <w:t xml:space="preserve"> vs incoming, which will react with either providing the input window or show warning and ask to proceed.</w:t>
+        <w:t>Current State:</w:t>
+      </w:r>
+    </w:p>
+    <w:p>
+      <w:pPr>
+        <w:spacing w:line="480" w:lineRule="auto"/>
+        <w:rPr>
+          <w:rFonts w:ascii="Times New Roman" w:hAnsi="Times New Roman" w:cs="Times New Roman"/>
+          <w:sz w:val="28"/>
+          <w:szCs w:val="28"/>
+        </w:rPr>
+      </w:pPr>
+      <w:r>
+        <w:rPr>
+          <w:rFonts w:ascii="Times New Roman" w:hAnsi="Times New Roman" w:cs="Times New Roman"/>
+          <w:sz w:val="28"/>
+          <w:szCs w:val="28"/>
+        </w:rPr>
+        <w:t>I still have to create functions to calculate current boarders vs incoming, which will react with either providing the input window or show warning and ask to proceed.</w:t>
       </w:r>
     </w:p>
     <w:p>
@@ -1196,6 +1149,179 @@
           <w:szCs w:val="28"/>
         </w:rPr>
         <w:t xml:space="preserve"> pop-up window but anything I have tried so far, either messes up rest of the code or is littered with errors and PEP8 violations.</w:t>
+      </w:r>
+    </w:p>
+    <w:p>
+      <w:pPr>
+        <w:spacing w:line="480" w:lineRule="auto"/>
+        <w:rPr>
+          <w:rFonts w:ascii="Times New Roman" w:hAnsi="Times New Roman" w:cs="Times New Roman"/>
+          <w:sz w:val="28"/>
+          <w:szCs w:val="28"/>
+        </w:rPr>
+      </w:pPr>
+      <w:r>
+        <w:rPr>
+          <w:rFonts w:ascii="Times New Roman" w:hAnsi="Times New Roman" w:cs="Times New Roman"/>
+          <w:sz w:val="28"/>
+          <w:szCs w:val="28"/>
+        </w:rPr>
+        <w:t>Updates made until 3-5-2024:</w:t>
+      </w:r>
+    </w:p>
+    <w:p>
+      <w:pPr>
+        <w:spacing w:line="480" w:lineRule="auto"/>
+        <w:rPr>
+          <w:rFonts w:ascii="Times New Roman" w:hAnsi="Times New Roman" w:cs="Times New Roman"/>
+          <w:sz w:val="28"/>
+          <w:szCs w:val="28"/>
+        </w:rPr>
+      </w:pPr>
+      <w:r>
+        <w:rPr>
+          <w:rFonts w:ascii="Times New Roman" w:hAnsi="Times New Roman" w:cs="Times New Roman"/>
+          <w:sz w:val="28"/>
+          <w:szCs w:val="28"/>
+        </w:rPr>
+        <w:t>Added functions:</w:t>
+      </w:r>
+    </w:p>
+    <w:p>
+      <w:pPr>
+        <w:pStyle w:val="ListParagraph"/>
+        <w:numPr>
+          <w:ilvl w:val="0"/>
+          <w:numId w:val="4"/>
+        </w:numPr>
+        <w:spacing w:line="480" w:lineRule="auto"/>
+        <w:rPr>
+          <w:rFonts w:ascii="Times New Roman" w:hAnsi="Times New Roman" w:cs="Times New Roman"/>
+          <w:sz w:val="28"/>
+          <w:szCs w:val="28"/>
+        </w:rPr>
+      </w:pPr>
+      <w:r>
+        <w:rPr>
+          <w:rFonts w:ascii="Times New Roman" w:hAnsi="Times New Roman" w:cs="Times New Roman"/>
+          <w:sz w:val="28"/>
+          <w:szCs w:val="28"/>
+        </w:rPr>
+        <w:t>Fielded -&gt; Creates set of fields to represent available runs instead of showing them within the button.</w:t>
+      </w:r>
+      <w:r>
+        <w:rPr>
+          <w:rFonts w:ascii="Times New Roman" w:hAnsi="Times New Roman" w:cs="Times New Roman"/>
+          <w:sz w:val="28"/>
+          <w:szCs w:val="28"/>
+        </w:rPr>
+        <w:t>Updates made today:</w:t>
+      </w:r>
+    </w:p>
+    <w:p>
+      <w:pPr>
+        <w:spacing w:line="480" w:lineRule="auto"/>
+        <w:rPr>
+          <w:rFonts w:ascii="Times New Roman" w:hAnsi="Times New Roman" w:cs="Times New Roman"/>
+          <w:sz w:val="28"/>
+          <w:szCs w:val="28"/>
+        </w:rPr>
+      </w:pPr>
+      <w:r>
+        <w:rPr>
+          <w:rFonts w:ascii="Times New Roman" w:hAnsi="Times New Roman" w:cs="Times New Roman"/>
+          <w:sz w:val="28"/>
+          <w:szCs w:val="28"/>
+        </w:rPr>
+        <w:t>Added classes:</w:t>
+      </w:r>
+    </w:p>
+    <w:p>
+      <w:pPr>
+        <w:pStyle w:val="ListParagraph"/>
+        <w:numPr>
+          <w:ilvl w:val="0"/>
+          <w:numId w:val="4"/>
+        </w:numPr>
+        <w:spacing w:line="480" w:lineRule="auto"/>
+        <w:rPr>
+          <w:rFonts w:ascii="Times New Roman" w:hAnsi="Times New Roman" w:cs="Times New Roman"/>
+          <w:sz w:val="28"/>
+          <w:szCs w:val="28"/>
+        </w:rPr>
+      </w:pPr>
+      <w:r>
+        <w:rPr>
+          <w:rFonts w:ascii="Times New Roman" w:hAnsi="Times New Roman" w:cs="Times New Roman"/>
+          <w:sz w:val="28"/>
+          <w:szCs w:val="28"/>
+        </w:rPr>
+        <w:lastRenderedPageBreak/>
+        <w:t>User input verification test unit -&gt; checks user’s input against correct format and shows corresponding messages, and returns tuple of date segments</w:t>
+      </w:r>
+    </w:p>
+    <w:p>
+      <w:pPr>
+        <w:spacing w:line="480" w:lineRule="auto"/>
+        <w:rPr>
+          <w:rFonts w:ascii="Times New Roman" w:hAnsi="Times New Roman" w:cs="Times New Roman"/>
+          <w:sz w:val="28"/>
+          <w:szCs w:val="28"/>
+        </w:rPr>
+      </w:pPr>
+      <w:r>
+        <w:rPr>
+          <w:rFonts w:ascii="Times New Roman" w:hAnsi="Times New Roman" w:cs="Times New Roman"/>
+          <w:sz w:val="28"/>
+          <w:szCs w:val="28"/>
+        </w:rPr>
+        <w:t>Added functions:</w:t>
+      </w:r>
+    </w:p>
+    <w:p>
+      <w:pPr>
+        <w:pStyle w:val="ListParagraph"/>
+        <w:numPr>
+          <w:ilvl w:val="0"/>
+          <w:numId w:val="4"/>
+        </w:numPr>
+        <w:spacing w:line="480" w:lineRule="auto"/>
+        <w:rPr>
+          <w:rFonts w:ascii="Times New Roman" w:hAnsi="Times New Roman" w:cs="Times New Roman"/>
+          <w:sz w:val="28"/>
+          <w:szCs w:val="28"/>
+        </w:rPr>
+      </w:pPr>
+      <w:r>
+        <w:rPr>
+          <w:rFonts w:ascii="Times New Roman" w:hAnsi="Times New Roman" w:cs="Times New Roman"/>
+          <w:sz w:val="28"/>
+          <w:szCs w:val="28"/>
+        </w:rPr>
+        <w:t>Reaction -&gt; Implements changes to the display field based on logic</w:t>
+      </w:r>
+    </w:p>
+    <w:p>
+      <w:pPr>
+        <w:pStyle w:val="ListParagraph"/>
+        <w:numPr>
+          <w:ilvl w:val="0"/>
+          <w:numId w:val="4"/>
+        </w:numPr>
+        <w:spacing w:line="480" w:lineRule="auto"/>
+        <w:rPr>
+          <w:rFonts w:ascii="Times New Roman" w:hAnsi="Times New Roman" w:cs="Times New Roman"/>
+          <w:sz w:val="28"/>
+          <w:szCs w:val="28"/>
+        </w:rPr>
+      </w:pPr>
+      <w:r>
+        <w:rPr>
+          <w:rFonts w:ascii="Times New Roman" w:hAnsi="Times New Roman" w:cs="Times New Roman"/>
+          <w:sz w:val="28"/>
+          <w:szCs w:val="28"/>
+        </w:rPr>
+        <w:t>Spots_available -&gt; Checks the suites in dictionary</w:t>
       </w:r>
     </w:p>
     <w:p>
@@ -1306,6 +1432,119 @@
 <file path=word/numbering.xml><?xml version="1.0" encoding="utf-8"?>
 <w:numbering xmlns:wpc="http://schemas.microsoft.com/office/word/2010/wordprocessingCanvas" xmlns:cx="http://schemas.microsoft.com/office/drawing/2014/chartex" xmlns:cx1="http://schemas.microsoft.com/office/drawing/2015/9/8/chartex" xmlns:cx2="http://schemas.microsoft.com/office/drawing/2015/10/21/chartex" xmlns:cx3="http://schemas.microsoft.com/office/drawing/2016/5/9/chartex" xmlns:cx4="http://schemas.microsoft.com/office/drawing/2016/5/10/chartex" xmlns:cx5="http://schemas.microsoft.com/office/drawing/2016/5/11/chartex" xmlns:cx6="http://schemas.microsoft.com/office/drawing/2016/5/12/chartex" xmlns:cx7="http://schemas.microsoft.com/office/drawing/2016/5/13/chartex" xmlns:cx8="http://schemas.microsoft.com/office/drawing/2016/5/14/chartex" xmlns:mc="http://schemas.openxmlformats.org/markup-compatibility/2006" xmlns:aink="http://schemas.microsoft.com/office/drawing/2016/ink" xmlns:am3d="http://schemas.microsoft.com/office/drawing/2017/model3d" xmlns:o="urn:schemas-microsoft-com:office:office" xmlns:oel="http://schemas.microsoft.com/office/2019/extlst" xmlns:r="http://schemas.openxmlformats.org/officeDocument/2006/relationships" xmlns:m="http://schemas.openxmlformats.org/officeDocument/2006/math" xmlns:v="urn:schemas-microsoft-com:vml" xmlns:wp14="http://schemas.microsoft.com/office/word/2010/wordprocessingDrawing" xmlns:wp="http://schemas.openxmlformats.org/drawingml/2006/wordprocessingDrawing" xmlns:w10="urn:schemas-microsoft-com:office:word" xmlns:w="http://schemas.openxmlformats.org/wordprocessingml/2006/main" xmlns:w14="http://schemas.microsoft.com/office/word/2010/wordml" xmlns:w15="http://schemas.microsoft.com/office/word/2012/wordml" xmlns:w16cex="http://schemas.microsoft.com/office/word/2018/wordml/cex" xmlns:w16cid="http://schemas.microsoft.com/office/word/2016/wordml/cid" xmlns:w16="http://schemas.microsoft.com/office/word/2018/wordml" xmlns:w16sdtdh="http://schemas.microsoft.com/office/word/2020/wordml/sdtdatahash" xmlns:w16se="http://schemas.microsoft.com/office/word/2015/wordml/symex" xmlns:wpg="http://schemas.microsoft.com/office/word/2010/wordprocessingGroup" xmlns:wpi="http://schemas.microsoft.com/office/word/2010/wordprocessingInk" xmlns:wne="http://schemas.microsoft.com/office/word/2006/wordml" xmlns:wps="http://schemas.microsoft.com/office/word/2010/wordprocessingShape" mc:Ignorable="w14 w15 w16se w16cid w16 w16cex w16sdtdh wp14">
   <w:abstractNum w:abstractNumId="0" w15:restartNumberingAfterBreak="0">
+    <w:nsid w:val="5B5B0612"/>
+    <w:multiLevelType w:val="hybridMultilevel"/>
+    <w:tmpl w:val="2F786408"/>
+    <w:lvl w:ilvl="0" w:tplc="04090001">
+      <w:start w:val="1"/>
+      <w:numFmt w:val="bullet"/>
+      <w:lvlText w:val=""/>
+      <w:lvlJc w:val="left"/>
+      <w:pPr>
+        <w:ind w:left="788" w:hanging="360"/>
+      </w:pPr>
+      <w:rPr>
+        <w:rFonts w:ascii="Symbol" w:hAnsi="Symbol" w:hint="default"/>
+      </w:rPr>
+    </w:lvl>
+    <w:lvl w:ilvl="1" w:tplc="04090003" w:tentative="1">
+      <w:start w:val="1"/>
+      <w:numFmt w:val="bullet"/>
+      <w:lvlText w:val="o"/>
+      <w:lvlJc w:val="left"/>
+      <w:pPr>
+        <w:ind w:left="1508" w:hanging="360"/>
+      </w:pPr>
+      <w:rPr>
+        <w:rFonts w:ascii="Courier New" w:hAnsi="Courier New" w:cs="Courier New" w:hint="default"/>
+      </w:rPr>
+    </w:lvl>
+    <w:lvl w:ilvl="2" w:tplc="04090005" w:tentative="1">
+      <w:start w:val="1"/>
+      <w:numFmt w:val="bullet"/>
+      <w:lvlText w:val=""/>
+      <w:lvlJc w:val="left"/>
+      <w:pPr>
+        <w:ind w:left="2228" w:hanging="360"/>
+      </w:pPr>
+      <w:rPr>
+        <w:rFonts w:ascii="Wingdings" w:hAnsi="Wingdings" w:hint="default"/>
+      </w:rPr>
+    </w:lvl>
+    <w:lvl w:ilvl="3" w:tplc="04090001" w:tentative="1">
+      <w:start w:val="1"/>
+      <w:numFmt w:val="bullet"/>
+      <w:lvlText w:val=""/>
+      <w:lvlJc w:val="left"/>
+      <w:pPr>
+        <w:ind w:left="2948" w:hanging="360"/>
+      </w:pPr>
+      <w:rPr>
+        <w:rFonts w:ascii="Symbol" w:hAnsi="Symbol" w:hint="default"/>
+      </w:rPr>
+    </w:lvl>
+    <w:lvl w:ilvl="4" w:tplc="04090003" w:tentative="1">
+      <w:start w:val="1"/>
+      <w:numFmt w:val="bullet"/>
+      <w:lvlText w:val="o"/>
+      <w:lvlJc w:val="left"/>
+      <w:pPr>
+        <w:ind w:left="3668" w:hanging="360"/>
+      </w:pPr>
+      <w:rPr>
+        <w:rFonts w:ascii="Courier New" w:hAnsi="Courier New" w:cs="Courier New" w:hint="default"/>
+      </w:rPr>
+    </w:lvl>
+    <w:lvl w:ilvl="5" w:tplc="04090005" w:tentative="1">
+      <w:start w:val="1"/>
+      <w:numFmt w:val="bullet"/>
+      <w:lvlText w:val=""/>
+      <w:lvlJc w:val="left"/>
+      <w:pPr>
+        <w:ind w:left="4388" w:hanging="360"/>
+      </w:pPr>
+      <w:rPr>
+        <w:rFonts w:ascii="Wingdings" w:hAnsi="Wingdings" w:hint="default"/>
+      </w:rPr>
+    </w:lvl>
+    <w:lvl w:ilvl="6" w:tplc="04090001" w:tentative="1">
+      <w:start w:val="1"/>
+      <w:numFmt w:val="bullet"/>
+      <w:lvlText w:val=""/>
+      <w:lvlJc w:val="left"/>
+      <w:pPr>
+        <w:ind w:left="5108" w:hanging="360"/>
+      </w:pPr>
+      <w:rPr>
+        <w:rFonts w:ascii="Symbol" w:hAnsi="Symbol" w:hint="default"/>
+      </w:rPr>
+    </w:lvl>
+    <w:lvl w:ilvl="7" w:tplc="04090003" w:tentative="1">
+      <w:start w:val="1"/>
+      <w:numFmt w:val="bullet"/>
+      <w:lvlText w:val="o"/>
+      <w:lvlJc w:val="left"/>
+      <w:pPr>
+        <w:ind w:left="5828" w:hanging="360"/>
+      </w:pPr>
+      <w:rPr>
+        <w:rFonts w:ascii="Courier New" w:hAnsi="Courier New" w:cs="Courier New" w:hint="default"/>
+      </w:rPr>
+    </w:lvl>
+    <w:lvl w:ilvl="8" w:tplc="04090005" w:tentative="1">
+      <w:start w:val="1"/>
+      <w:numFmt w:val="bullet"/>
+      <w:lvlText w:val=""/>
+      <w:lvlJc w:val="left"/>
+      <w:pPr>
+        <w:ind w:left="6548" w:hanging="360"/>
+      </w:pPr>
+      <w:rPr>
+        <w:rFonts w:ascii="Wingdings" w:hAnsi="Wingdings" w:hint="default"/>
+      </w:rPr>
+    </w:lvl>
+  </w:abstractNum>
+  <w:abstractNum w:abstractNumId="1" w15:restartNumberingAfterBreak="0">
     <w:nsid w:val="73280AFC"/>
     <w:multiLevelType w:val="hybridMultilevel"/>
     <w:tmpl w:val="259C5D4A"/>
@@ -1418,7 +1657,7 @@
       </w:rPr>
     </w:lvl>
   </w:abstractNum>
-  <w:abstractNum w:abstractNumId="1" w15:restartNumberingAfterBreak="0">
+  <w:abstractNum w:abstractNumId="2" w15:restartNumberingAfterBreak="0">
     <w:nsid w:val="77820409"/>
     <w:multiLevelType w:val="hybridMultilevel"/>
     <w:tmpl w:val="EF4CF9E2"/>
@@ -1531,7 +1770,7 @@
       </w:rPr>
     </w:lvl>
   </w:abstractNum>
-  <w:abstractNum w:abstractNumId="2" w15:restartNumberingAfterBreak="0">
+  <w:abstractNum w:abstractNumId="3" w15:restartNumberingAfterBreak="0">
     <w:nsid w:val="78760BBB"/>
     <w:multiLevelType w:val="hybridMultilevel"/>
     <w:tmpl w:val="86108BAA"/>
@@ -1645,12 +1884,15 @@
     </w:lvl>
   </w:abstractNum>
   <w:num w:numId="1" w16cid:durableId="1926650111">
+    <w:abstractNumId w:val="3"/>
+  </w:num>
+  <w:num w:numId="2" w16cid:durableId="1703365002">
     <w:abstractNumId w:val="2"/>
   </w:num>
-  <w:num w:numId="2" w16cid:durableId="1703365002">
+  <w:num w:numId="3" w16cid:durableId="210727592">
     <w:abstractNumId w:val="1"/>
   </w:num>
-  <w:num w:numId="3" w16cid:durableId="210727592">
+  <w:num w:numId="4" w16cid:durableId="1179466217">
     <w:abstractNumId w:val="0"/>
   </w:num>
 </w:numbering>

</xml_diff>

<commit_message>
Added a picture label to the programm and updated the documentation name to reflect correct documentation aspect
</commit_message>
<xml_diff>
--- a/M07_Project_Peer_Review.docx
+++ b/M07_Project_Peer_Review.docx
@@ -1275,6 +1275,24 @@
           <w:sz w:val="28"/>
           <w:szCs w:val="28"/>
         </w:rPr>
+        <w:t>Updates made 3-7-2024:</w:t>
+      </w:r>
+    </w:p>
+    <w:p>
+      <w:pPr>
+        <w:spacing w:line="480" w:lineRule="auto"/>
+        <w:rPr>
+          <w:rFonts w:ascii="Times New Roman" w:hAnsi="Times New Roman" w:cs="Times New Roman"/>
+          <w:sz w:val="28"/>
+          <w:szCs w:val="28"/>
+        </w:rPr>
+      </w:pPr>
+      <w:r>
+        <w:rPr>
+          <w:rFonts w:ascii="Times New Roman" w:hAnsi="Times New Roman" w:cs="Times New Roman"/>
+          <w:sz w:val="28"/>
+          <w:szCs w:val="28"/>
+        </w:rPr>
         <w:t>Added functions:</w:t>
       </w:r>
     </w:p>
@@ -1300,6 +1318,14 @@
         </w:rPr>
         <w:t>Reaction -&gt; Implements changes to the display field based on logic</w:t>
       </w:r>
+      <w:r>
+        <w:rPr>
+          <w:rFonts w:ascii="Times New Roman" w:hAnsi="Times New Roman" w:cs="Times New Roman"/>
+          <w:sz w:val="28"/>
+          <w:szCs w:val="28"/>
+        </w:rPr>
+        <w:t xml:space="preserve"> and tested it</w:t>
+      </w:r>
     </w:p>
     <w:p>
       <w:pPr>
@@ -1322,6 +1348,232 @@
           <w:szCs w:val="28"/>
         </w:rPr>
         <w:t>Spots_available -&gt; Checks the suites in dictionary</w:t>
+      </w:r>
+      <w:r>
+        <w:rPr>
+          <w:rFonts w:ascii="Times New Roman" w:hAnsi="Times New Roman" w:cs="Times New Roman"/>
+          <w:sz w:val="28"/>
+          <w:szCs w:val="28"/>
+        </w:rPr>
+        <w:t xml:space="preserve"> for availability and updates the information based on user’s selection</w:t>
+      </w:r>
+    </w:p>
+    <w:p>
+      <w:pPr>
+        <w:spacing w:line="480" w:lineRule="auto"/>
+        <w:rPr>
+          <w:rFonts w:ascii="Times New Roman" w:hAnsi="Times New Roman" w:cs="Times New Roman"/>
+          <w:sz w:val="28"/>
+          <w:szCs w:val="28"/>
+        </w:rPr>
+      </w:pPr>
+      <w:r>
+        <w:rPr>
+          <w:rFonts w:ascii="Times New Roman" w:hAnsi="Times New Roman" w:cs="Times New Roman"/>
+          <w:sz w:val="28"/>
+          <w:szCs w:val="28"/>
+        </w:rPr>
+        <w:t>Additional changes:</w:t>
+      </w:r>
+    </w:p>
+    <w:p>
+      <w:pPr>
+        <w:pStyle w:val="ListParagraph"/>
+        <w:numPr>
+          <w:ilvl w:val="0"/>
+          <w:numId w:val="4"/>
+        </w:numPr>
+        <w:spacing w:line="480" w:lineRule="auto"/>
+        <w:rPr>
+          <w:rFonts w:ascii="Times New Roman" w:hAnsi="Times New Roman" w:cs="Times New Roman"/>
+          <w:sz w:val="28"/>
+          <w:szCs w:val="28"/>
+        </w:rPr>
+      </w:pPr>
+      <w:r>
+        <w:rPr>
+          <w:rFonts w:ascii="Times New Roman" w:hAnsi="Times New Roman" w:cs="Times New Roman"/>
+          <w:sz w:val="28"/>
+          <w:szCs w:val="28"/>
+        </w:rPr>
+        <w:t>Moved the READme.txt file to new folder (FurryResources)</w:t>
+      </w:r>
+    </w:p>
+    <w:p>
+      <w:pPr>
+        <w:pStyle w:val="ListParagraph"/>
+        <w:numPr>
+          <w:ilvl w:val="0"/>
+          <w:numId w:val="4"/>
+        </w:numPr>
+        <w:spacing w:line="480" w:lineRule="auto"/>
+        <w:rPr>
+          <w:rFonts w:ascii="Times New Roman" w:hAnsi="Times New Roman" w:cs="Times New Roman"/>
+          <w:sz w:val="28"/>
+          <w:szCs w:val="28"/>
+        </w:rPr>
+      </w:pPr>
+      <w:r>
+        <w:rPr>
+          <w:rFonts w:ascii="Times New Roman" w:hAnsi="Times New Roman" w:cs="Times New Roman"/>
+          <w:sz w:val="28"/>
+          <w:szCs w:val="28"/>
+        </w:rPr>
+        <w:t>Modified code to reflect the READme.txt location</w:t>
+      </w:r>
+    </w:p>
+    <w:p>
+      <w:pPr>
+        <w:pStyle w:val="ListParagraph"/>
+        <w:numPr>
+          <w:ilvl w:val="0"/>
+          <w:numId w:val="4"/>
+        </w:numPr>
+        <w:spacing w:line="480" w:lineRule="auto"/>
+        <w:rPr>
+          <w:rFonts w:ascii="Times New Roman" w:hAnsi="Times New Roman" w:cs="Times New Roman"/>
+          <w:sz w:val="28"/>
+          <w:szCs w:val="28"/>
+        </w:rPr>
+      </w:pPr>
+      <w:r>
+        <w:rPr>
+          <w:rFonts w:ascii="Times New Roman" w:hAnsi="Times New Roman" w:cs="Times New Roman"/>
+          <w:sz w:val="28"/>
+          <w:szCs w:val="28"/>
+        </w:rPr>
+        <w:t>Added picture for testing as additional label for the requirements</w:t>
+      </w:r>
+    </w:p>
+    <w:p>
+      <w:pPr>
+        <w:pStyle w:val="ListParagraph"/>
+        <w:numPr>
+          <w:ilvl w:val="0"/>
+          <w:numId w:val="4"/>
+        </w:numPr>
+        <w:spacing w:line="480" w:lineRule="auto"/>
+        <w:rPr>
+          <w:rFonts w:ascii="Times New Roman" w:hAnsi="Times New Roman" w:cs="Times New Roman"/>
+          <w:sz w:val="28"/>
+          <w:szCs w:val="28"/>
+        </w:rPr>
+      </w:pPr>
+      <w:r>
+        <w:rPr>
+          <w:rFonts w:ascii="Times New Roman" w:hAnsi="Times New Roman" w:cs="Times New Roman"/>
+          <w:sz w:val="28"/>
+          <w:szCs w:val="28"/>
+        </w:rPr>
+        <w:t>Added icon to</w:t>
+      </w:r>
+      <w:r>
+        <w:rPr>
+          <w:rFonts w:ascii="Times New Roman" w:hAnsi="Times New Roman" w:cs="Times New Roman"/>
+          <w:sz w:val="28"/>
+          <w:szCs w:val="28"/>
+        </w:rPr>
+        <w:t xml:space="preserve"> all</w:t>
+      </w:r>
+      <w:r>
+        <w:rPr>
+          <w:rFonts w:ascii="Times New Roman" w:hAnsi="Times New Roman" w:cs="Times New Roman"/>
+          <w:sz w:val="28"/>
+          <w:szCs w:val="28"/>
+        </w:rPr>
+        <w:t xml:space="preserve"> the windows</w:t>
+      </w:r>
+    </w:p>
+    <w:p>
+      <w:pPr>
+        <w:pStyle w:val="ListParagraph"/>
+        <w:numPr>
+          <w:ilvl w:val="0"/>
+          <w:numId w:val="4"/>
+        </w:numPr>
+        <w:spacing w:line="480" w:lineRule="auto"/>
+        <w:rPr>
+          <w:rFonts w:ascii="Times New Roman" w:hAnsi="Times New Roman" w:cs="Times New Roman"/>
+          <w:sz w:val="28"/>
+          <w:szCs w:val="28"/>
+        </w:rPr>
+      </w:pPr>
+      <w:r>
+        <w:rPr>
+          <w:rFonts w:ascii="Times New Roman" w:hAnsi="Times New Roman" w:cs="Times New Roman"/>
+          <w:sz w:val="28"/>
+          <w:szCs w:val="28"/>
+        </w:rPr>
+        <w:t>Made the App class UserInput’s class subclass</w:t>
+      </w:r>
+    </w:p>
+    <w:p>
+      <w:pPr>
+        <w:pStyle w:val="ListParagraph"/>
+        <w:numPr>
+          <w:ilvl w:val="0"/>
+          <w:numId w:val="4"/>
+        </w:numPr>
+        <w:spacing w:line="480" w:lineRule="auto"/>
+        <w:rPr>
+          <w:rFonts w:ascii="Times New Roman" w:hAnsi="Times New Roman" w:cs="Times New Roman"/>
+          <w:sz w:val="28"/>
+          <w:szCs w:val="28"/>
+        </w:rPr>
+      </w:pPr>
+      <w:r>
+        <w:rPr>
+          <w:rFonts w:ascii="Times New Roman" w:hAnsi="Times New Roman" w:cs="Times New Roman"/>
+          <w:sz w:val="28"/>
+          <w:szCs w:val="28"/>
+        </w:rPr>
+        <w:t>Added label to entry window for user’s visibility</w:t>
+      </w:r>
+    </w:p>
+    <w:p>
+      <w:pPr>
+        <w:pStyle w:val="ListParagraph"/>
+        <w:numPr>
+          <w:ilvl w:val="0"/>
+          <w:numId w:val="4"/>
+        </w:numPr>
+        <w:spacing w:line="480" w:lineRule="auto"/>
+        <w:rPr>
+          <w:rFonts w:ascii="Times New Roman" w:hAnsi="Times New Roman" w:cs="Times New Roman"/>
+          <w:sz w:val="28"/>
+          <w:szCs w:val="28"/>
+        </w:rPr>
+      </w:pPr>
+      <w:r>
+        <w:rPr>
+          <w:rFonts w:ascii="Times New Roman" w:hAnsi="Times New Roman" w:cs="Times New Roman"/>
+          <w:sz w:val="28"/>
+          <w:szCs w:val="28"/>
+        </w:rPr>
+        <w:t>Collapsed 2 functions for help window into a single get_help function</w:t>
+      </w:r>
+    </w:p>
+    <w:p>
+      <w:pPr>
+        <w:pStyle w:val="ListParagraph"/>
+        <w:numPr>
+          <w:ilvl w:val="0"/>
+          <w:numId w:val="4"/>
+        </w:numPr>
+        <w:spacing w:line="480" w:lineRule="auto"/>
+        <w:rPr>
+          <w:rFonts w:ascii="Times New Roman" w:hAnsi="Times New Roman" w:cs="Times New Roman"/>
+          <w:sz w:val="28"/>
+          <w:szCs w:val="28"/>
+        </w:rPr>
+      </w:pPr>
+      <w:r>
+        <w:rPr>
+          <w:rFonts w:ascii="Times New Roman" w:hAnsi="Times New Roman" w:cs="Times New Roman"/>
+          <w:sz w:val="28"/>
+          <w:szCs w:val="28"/>
+        </w:rPr>
+        <w:t>Added another label to show a picture</w:t>
       </w:r>
     </w:p>
     <w:p>

</xml_diff>